<commit_message>
Se agrega el README
</commit_message>
<xml_diff>
--- a/informe Practica base datos.docx
+++ b/informe Practica base datos.docx
@@ -465,19 +465,8 @@
           <w:p>
             <w:pPr>
               <w:jc w:val="center"/>
-              <w:rPr>
-                <w:b/>
-                <w:sz w:val="20"/>
-                <w:szCs w:val="20"/>
-              </w:rPr>
-            </w:pPr>
-            <w:r>
-              <w:rPr>
-                <w:b/>
-                <w:noProof/>
-                <w:sz w:val="20"/>
-                <w:szCs w:val="20"/>
-              </w:rPr>
+            </w:pPr>
+            <w:r>
               <w:drawing>
                 <wp:inline distT="0" distB="0" distL="0" distR="0" wp14:anchorId="30286674" wp14:editId="18EF4DE1">
                   <wp:extent cx="5612130" cy="2712720"/>
@@ -517,6 +506,11 @@
           </w:p>
           <w:p>
             <w:r>
+              <w:t>Se realizo este diagrama en base que un usuario puede tener muchos teléfonos a la vez.</w:t>
+            </w:r>
+          </w:p>
+          <w:p>
+            <w:r>
               <w:t>b. Nombre de la base de datos.</w:t>
             </w:r>
           </w:p>
@@ -574,6 +568,14 @@
             </w:r>
           </w:p>
           <w:p>
+            <w:pPr>
+              <w:jc w:val="center"/>
+            </w:pPr>
+            <w:r>
+              <w:t>Como podemos evidenciar la base de datos se llama agendatelefonica</w:t>
+            </w:r>
+          </w:p>
+          <w:p>
             <w:r>
               <w:t>c. Sentencias SQL de la estructura de la base de datos.</w:t>
             </w:r>
@@ -583,6 +585,9 @@
               <w:jc w:val="center"/>
             </w:pPr>
             <w:r>
+              <w:rPr>
+                <w:noProof/>
+              </w:rPr>
               <w:lastRenderedPageBreak/>
               <w:drawing>
                 <wp:inline distT="0" distB="0" distL="0" distR="0" wp14:anchorId="3FDC294A" wp14:editId="7C28DD49">
@@ -623,6 +628,11 @@
           </w:p>
           <w:p>
             <w:r>
+              <w:t>Se creo las tablas en base al diagrama antes mencionado.</w:t>
+            </w:r>
+          </w:p>
+          <w:p>
+            <w:r>
               <w:t>d. El desarrollo de cada uno de los requerimientos antes descritos.</w:t>
             </w:r>
           </w:p>
@@ -643,11 +653,14 @@
               <w:jc w:val="center"/>
             </w:pPr>
             <w:r>
+              <w:rPr>
+                <w:noProof/>
+              </w:rPr>
               <w:drawing>
-                <wp:inline distT="0" distB="0" distL="0" distR="0" wp14:anchorId="119B8A24" wp14:editId="170F3743">
-                  <wp:extent cx="5612130" cy="2436495"/>
-                  <wp:effectExtent l="0" t="0" r="7620" b="1905"/>
-                  <wp:docPr id="6" name="Imagen 6"/>
+                <wp:inline distT="0" distB="0" distL="0" distR="0" wp14:anchorId="6A8E4B50" wp14:editId="6FEC1E24">
+                  <wp:extent cx="5612130" cy="2767965"/>
+                  <wp:effectExtent l="0" t="0" r="7620" b="0"/>
+                  <wp:docPr id="17" name="Imagen 17"/>
                   <wp:cNvGraphicFramePr>
                     <a:graphicFrameLocks xmlns:a="http://schemas.openxmlformats.org/drawingml/2006/main" noChangeAspect="1"/>
                   </wp:cNvGraphicFramePr>
@@ -667,7 +680,7 @@
                         <pic:spPr>
                           <a:xfrm>
                             <a:off x="0" y="0"/>
-                            <a:ext cx="5612130" cy="2436495"/>
+                            <a:ext cx="5612130" cy="2767965"/>
                           </a:xfrm>
                           <a:prstGeom prst="rect">
                             <a:avLst/>
@@ -681,16 +694,24 @@
             </w:r>
           </w:p>
           <w:p>
+            <w:r>
+              <w:t>Como se puede apreciar en la imagen, dentro de la sesión de un administrador, tenemos la opción de crear usuario, pero con el detalle de elegir que rol tendrá el usuario.</w:t>
+            </w:r>
+          </w:p>
+          <w:p>
             <w:pPr>
               <w:jc w:val="center"/>
             </w:pPr>
             <w:r>
+              <w:rPr>
+                <w:noProof/>
+              </w:rPr>
               <w:lastRenderedPageBreak/>
               <w:drawing>
-                <wp:inline distT="0" distB="0" distL="0" distR="0" wp14:anchorId="49DA5149" wp14:editId="576D42E5">
-                  <wp:extent cx="5612130" cy="2842895"/>
-                  <wp:effectExtent l="0" t="0" r="7620" b="0"/>
-                  <wp:docPr id="7" name="Imagen 7"/>
+                <wp:inline distT="0" distB="0" distL="0" distR="0" wp14:anchorId="0C5DDDDD" wp14:editId="081514B2">
+                  <wp:extent cx="5612130" cy="2850515"/>
+                  <wp:effectExtent l="0" t="0" r="7620" b="6985"/>
+                  <wp:docPr id="20" name="Imagen 20"/>
                   <wp:cNvGraphicFramePr>
                     <a:graphicFrameLocks xmlns:a="http://schemas.openxmlformats.org/drawingml/2006/main" noChangeAspect="1"/>
                   </wp:cNvGraphicFramePr>
@@ -710,7 +731,7 @@
                         <pic:spPr>
                           <a:xfrm>
                             <a:off x="0" y="0"/>
-                            <a:ext cx="5612130" cy="2842895"/>
+                            <a:ext cx="5612130" cy="2850515"/>
                           </a:xfrm>
                           <a:prstGeom prst="rect">
                             <a:avLst/>
@@ -724,15 +745,26 @@
             </w:r>
           </w:p>
           <w:p>
+            <w:r>
+              <w:t xml:space="preserve">Como se puede apreciar en la imagen, dentro de la sesión de un administrador, tenemos la opción de </w:t>
+            </w:r>
+            <w:r>
+              <w:t>listar usuarios, el cual muestra a todos los usuarios sin contar a los que ya se encuentran como eliminados.</w:t>
+            </w:r>
+          </w:p>
+          <w:p>
             <w:pPr>
               <w:jc w:val="center"/>
             </w:pPr>
             <w:r>
+              <w:rPr>
+                <w:noProof/>
+              </w:rPr>
               <w:drawing>
-                <wp:inline distT="0" distB="0" distL="0" distR="0" wp14:anchorId="338B5016" wp14:editId="028C2FC4">
-                  <wp:extent cx="5612130" cy="1983740"/>
+                <wp:inline distT="0" distB="0" distL="0" distR="0" wp14:anchorId="589F501D" wp14:editId="72D141D9">
+                  <wp:extent cx="5612130" cy="2364740"/>
                   <wp:effectExtent l="0" t="0" r="7620" b="0"/>
-                  <wp:docPr id="8" name="Imagen 8"/>
+                  <wp:docPr id="21" name="Imagen 21"/>
                   <wp:cNvGraphicFramePr>
                     <a:graphicFrameLocks xmlns:a="http://schemas.openxmlformats.org/drawingml/2006/main" noChangeAspect="1"/>
                   </wp:cNvGraphicFramePr>
@@ -752,7 +784,7 @@
                         <pic:spPr>
                           <a:xfrm>
                             <a:off x="0" y="0"/>
-                            <a:ext cx="5612130" cy="1983740"/>
+                            <a:ext cx="5612130" cy="2364740"/>
                           </a:xfrm>
                           <a:prstGeom prst="rect">
                             <a:avLst/>
@@ -766,15 +798,32 @@
             </w:r>
           </w:p>
           <w:p>
+            <w:r>
+              <w:t xml:space="preserve">Como se puede apreciar en la imagen, dentro de la sesión de un administrador, tenemos la opción de </w:t>
+            </w:r>
+            <w:r>
+              <w:t>modificar usuario, con el que podemos cambiar desde la cedula, nombres, apellidos, dirección, correo, fecha de nacimiento, hasta el rol que tiene el usuario.</w:t>
+            </w:r>
+          </w:p>
+          <w:p>
             <w:pPr>
               <w:jc w:val="center"/>
             </w:pPr>
-            <w:r>
+          </w:p>
+          <w:p>
+            <w:pPr>
+              <w:jc w:val="center"/>
+            </w:pPr>
+            <w:r>
+              <w:rPr>
+                <w:noProof/>
+              </w:rPr>
+              <w:lastRenderedPageBreak/>
               <w:drawing>
-                <wp:inline distT="0" distB="0" distL="0" distR="0" wp14:anchorId="3155AE8B" wp14:editId="3F15DC8B">
-                  <wp:extent cx="5612130" cy="2107565"/>
-                  <wp:effectExtent l="0" t="0" r="7620" b="6985"/>
-                  <wp:docPr id="10" name="Imagen 10"/>
+                <wp:inline distT="0" distB="0" distL="0" distR="0" wp14:anchorId="0C0D5E7C" wp14:editId="77EE6BF9">
+                  <wp:extent cx="5612130" cy="1968500"/>
+                  <wp:effectExtent l="0" t="0" r="7620" b="0"/>
+                  <wp:docPr id="22" name="Imagen 22"/>
                   <wp:cNvGraphicFramePr>
                     <a:graphicFrameLocks xmlns:a="http://schemas.openxmlformats.org/drawingml/2006/main" noChangeAspect="1"/>
                   </wp:cNvGraphicFramePr>
@@ -794,7 +843,7 @@
                         <pic:spPr>
                           <a:xfrm>
                             <a:off x="0" y="0"/>
-                            <a:ext cx="5612130" cy="2107565"/>
+                            <a:ext cx="5612130" cy="1968500"/>
                           </a:xfrm>
                           <a:prstGeom prst="rect">
                             <a:avLst/>
@@ -808,16 +857,26 @@
             </w:r>
           </w:p>
           <w:p>
+            <w:r>
+              <w:t xml:space="preserve">Como se puede apreciar en la imagen, dentro de la sesión de un administrador, tenemos la opción de </w:t>
+            </w:r>
+            <w:r>
+              <w:t>eliminar usuario el cual muestra los detalles del usuario antes de ser eliminado.</w:t>
+            </w:r>
+          </w:p>
+          <w:p>
             <w:pPr>
               <w:jc w:val="center"/>
             </w:pPr>
             <w:r>
-              <w:lastRenderedPageBreak/>
+              <w:rPr>
+                <w:noProof/>
+              </w:rPr>
               <w:drawing>
-                <wp:inline distT="0" distB="0" distL="0" distR="0" wp14:anchorId="2A0ED9F3" wp14:editId="16CC00FF">
-                  <wp:extent cx="5612130" cy="1179830"/>
-                  <wp:effectExtent l="0" t="0" r="7620" b="1270"/>
-                  <wp:docPr id="11" name="Imagen 11"/>
+                <wp:inline distT="0" distB="0" distL="0" distR="0" wp14:anchorId="154A12AA" wp14:editId="55BAB775">
+                  <wp:extent cx="5612130" cy="1289685"/>
+                  <wp:effectExtent l="0" t="0" r="7620" b="5715"/>
+                  <wp:docPr id="18" name="Imagen 18"/>
                   <wp:cNvGraphicFramePr>
                     <a:graphicFrameLocks xmlns:a="http://schemas.openxmlformats.org/drawingml/2006/main" noChangeAspect="1"/>
                   </wp:cNvGraphicFramePr>
@@ -837,7 +896,7 @@
                         <pic:spPr>
                           <a:xfrm>
                             <a:off x="0" y="0"/>
-                            <a:ext cx="5612130" cy="1179830"/>
+                            <a:ext cx="5612130" cy="1289685"/>
                           </a:xfrm>
                           <a:prstGeom prst="rect">
                             <a:avLst/>
@@ -851,15 +910,26 @@
             </w:r>
           </w:p>
           <w:p>
+            <w:r>
+              <w:t xml:space="preserve">Como se puede apreciar en la imagen, dentro de la sesión de un administrador, tenemos la opción de </w:t>
+            </w:r>
+            <w:r>
+              <w:t>buscar usuario, el cual busca el usuario por medio de la cedula, al momento de encontrar un usuario presenta las opciones antes mencionadas.</w:t>
+            </w:r>
+          </w:p>
+          <w:p>
             <w:pPr>
               <w:jc w:val="center"/>
             </w:pPr>
             <w:r>
+              <w:rPr>
+                <w:noProof/>
+              </w:rPr>
               <w:drawing>
-                <wp:inline distT="0" distB="0" distL="0" distR="0" wp14:anchorId="13C55BEA" wp14:editId="1563D343">
-                  <wp:extent cx="5612130" cy="633095"/>
+                <wp:inline distT="0" distB="0" distL="0" distR="0" wp14:anchorId="73121BE1" wp14:editId="18C4812D">
+                  <wp:extent cx="5612130" cy="1470025"/>
                   <wp:effectExtent l="0" t="0" r="7620" b="0"/>
-                  <wp:docPr id="12" name="Imagen 12"/>
+                  <wp:docPr id="19" name="Imagen 19"/>
                   <wp:cNvGraphicFramePr>
                     <a:graphicFrameLocks xmlns:a="http://schemas.openxmlformats.org/drawingml/2006/main" noChangeAspect="1"/>
                   </wp:cNvGraphicFramePr>
@@ -879,7 +949,7 @@
                         <pic:spPr>
                           <a:xfrm>
                             <a:off x="0" y="0"/>
-                            <a:ext cx="5612130" cy="633095"/>
+                            <a:ext cx="5612130" cy="1470025"/>
                           </a:xfrm>
                           <a:prstGeom prst="rect">
                             <a:avLst/>
@@ -893,15 +963,27 @@
             </w:r>
           </w:p>
           <w:p>
+            <w:r>
+              <w:t xml:space="preserve">Como se puede apreciar en la imagen, dentro de la sesión de un administrador, tenemos la opción de </w:t>
+            </w:r>
+            <w:r>
+              <w:t>cambiar la contraseña de usuario, el cual se tiene q ingresar la contraseña antigua y la nueva contraseña.</w:t>
+            </w:r>
+          </w:p>
+          <w:p>
             <w:pPr>
               <w:jc w:val="center"/>
             </w:pPr>
             <w:r>
+              <w:rPr>
+                <w:noProof/>
+              </w:rPr>
+              <w:lastRenderedPageBreak/>
               <w:drawing>
-                <wp:inline distT="0" distB="0" distL="0" distR="0" wp14:anchorId="4948C1C7" wp14:editId="073ECD2F">
-                  <wp:extent cx="5612130" cy="875030"/>
-                  <wp:effectExtent l="0" t="0" r="7620" b="1270"/>
-                  <wp:docPr id="13" name="Imagen 13"/>
+                <wp:inline distT="0" distB="0" distL="0" distR="0" wp14:anchorId="4C110895" wp14:editId="52C615D7">
+                  <wp:extent cx="6153150" cy="1962057"/>
+                  <wp:effectExtent l="0" t="0" r="0" b="635"/>
+                  <wp:docPr id="14" name="Imagen 14"/>
                   <wp:cNvGraphicFramePr>
                     <a:graphicFrameLocks xmlns:a="http://schemas.openxmlformats.org/drawingml/2006/main" noChangeAspect="1"/>
                   </wp:cNvGraphicFramePr>
@@ -921,7 +1003,7 @@
                         <pic:spPr>
                           <a:xfrm>
                             <a:off x="0" y="0"/>
-                            <a:ext cx="5612130" cy="875030"/>
+                            <a:ext cx="6191154" cy="1974175"/>
                           </a:xfrm>
                           <a:prstGeom prst="rect">
                             <a:avLst/>
@@ -935,12 +1017,18 @@
             </w:r>
           </w:p>
           <w:p>
-            <w:r>
+            <w:pPr>
+              <w:jc w:val="center"/>
+            </w:pPr>
+            <w:r>
+              <w:rPr>
+                <w:noProof/>
+              </w:rPr>
               <w:drawing>
-                <wp:inline distT="0" distB="0" distL="0" distR="0" wp14:anchorId="4C110895" wp14:editId="530FE8D5">
-                  <wp:extent cx="6361043" cy="2154547"/>
-                  <wp:effectExtent l="0" t="0" r="1905" b="0"/>
-                  <wp:docPr id="14" name="Imagen 14"/>
+                <wp:inline distT="0" distB="0" distL="0" distR="0" wp14:anchorId="2672B7EA" wp14:editId="7B0DFB0A">
+                  <wp:extent cx="4487473" cy="5619750"/>
+                  <wp:effectExtent l="0" t="0" r="8890" b="0"/>
+                  <wp:docPr id="16" name="Imagen 16"/>
                   <wp:cNvGraphicFramePr>
                     <a:graphicFrameLocks xmlns:a="http://schemas.openxmlformats.org/drawingml/2006/main" noChangeAspect="1"/>
                   </wp:cNvGraphicFramePr>
@@ -960,7 +1048,7 @@
                         <pic:spPr>
                           <a:xfrm>
                             <a:off x="0" y="0"/>
-                            <a:ext cx="6389285" cy="2164113"/>
+                            <a:ext cx="4495139" cy="5629350"/>
                           </a:xfrm>
                           <a:prstGeom prst="rect">
                             <a:avLst/>
@@ -974,16 +1062,32 @@
             </w:r>
           </w:p>
           <w:p>
+            <w:r>
+              <w:lastRenderedPageBreak/>
+              <w:t xml:space="preserve">Como se puede apreciar en la imagen, </w:t>
+            </w:r>
+            <w:r>
+              <w:t>tenemos un método para verificar que usuario esta iniciando sesión, si es admin muestra las opciones antes mencionadas, o si es Usuario normal muestra las opciones especificas para ese usuario.</w:t>
+            </w:r>
+          </w:p>
+          <w:p>
             <w:pPr>
               <w:jc w:val="center"/>
             </w:pPr>
-            <w:r>
-              <w:lastRenderedPageBreak/>
+          </w:p>
+          <w:p>
+            <w:pPr>
+              <w:jc w:val="center"/>
+            </w:pPr>
+            <w:r>
+              <w:rPr>
+                <w:noProof/>
+              </w:rPr>
               <w:drawing>
-                <wp:inline distT="0" distB="0" distL="0" distR="0" wp14:anchorId="2672B7EA" wp14:editId="1A0654C4">
-                  <wp:extent cx="5612130" cy="7028180"/>
-                  <wp:effectExtent l="0" t="0" r="7620" b="1270"/>
-                  <wp:docPr id="16" name="Imagen 16"/>
+                <wp:inline distT="0" distB="0" distL="0" distR="0" wp14:anchorId="33379110" wp14:editId="4995C2A7">
+                  <wp:extent cx="4505325" cy="1249001"/>
+                  <wp:effectExtent l="0" t="0" r="0" b="8890"/>
+                  <wp:docPr id="15" name="Imagen 15"/>
                   <wp:cNvGraphicFramePr>
                     <a:graphicFrameLocks xmlns:a="http://schemas.openxmlformats.org/drawingml/2006/main" noChangeAspect="1"/>
                   </wp:cNvGraphicFramePr>
@@ -1003,7 +1107,7 @@
                         <pic:spPr>
                           <a:xfrm>
                             <a:off x="0" y="0"/>
-                            <a:ext cx="5612130" cy="7028180"/>
+                            <a:ext cx="4518620" cy="1252687"/>
                           </a:xfrm>
                           <a:prstGeom prst="rect">
                             <a:avLst/>
@@ -1017,16 +1121,36 @@
             </w:r>
           </w:p>
           <w:p>
+            <w:r>
+              <w:t xml:space="preserve">Con el código que se aprecia en la captura verificamos al momento de copiar el link y cerrar sesión, que no permita visualizar los datos nueva mente. </w:t>
+            </w:r>
+          </w:p>
+          <w:p>
             <w:pPr>
               <w:jc w:val="center"/>
             </w:pPr>
-            <w:r>
-              <w:lastRenderedPageBreak/>
+          </w:p>
+          <w:p>
+            <w:r>
+              <w:t>e</w:t>
+            </w:r>
+            <w:r>
+              <w:t xml:space="preserve">. </w:t>
+            </w:r>
+            <w:r>
+              <w:t>Los datos siempre deberán ser validados cuando se trabaje a través de formularios.</w:t>
+            </w:r>
+          </w:p>
+          <w:p>
+            <w:pPr>
+              <w:jc w:val="center"/>
+            </w:pPr>
+            <w:r>
               <w:drawing>
-                <wp:inline distT="0" distB="0" distL="0" distR="0" wp14:anchorId="33379110" wp14:editId="75C4E515">
-                  <wp:extent cx="4810796" cy="1333686"/>
-                  <wp:effectExtent l="0" t="0" r="8890" b="0"/>
-                  <wp:docPr id="15" name="Imagen 15"/>
+                <wp:inline distT="0" distB="0" distL="0" distR="0" wp14:anchorId="6568D7D5" wp14:editId="558FDC0E">
+                  <wp:extent cx="4270649" cy="4295775"/>
+                  <wp:effectExtent l="0" t="0" r="0" b="0"/>
+                  <wp:docPr id="23" name="Imagen 23"/>
                   <wp:cNvGraphicFramePr>
                     <a:graphicFrameLocks xmlns:a="http://schemas.openxmlformats.org/drawingml/2006/main" noChangeAspect="1"/>
                   </wp:cNvGraphicFramePr>
@@ -1046,7 +1170,7 @@
                         <pic:spPr>
                           <a:xfrm>
                             <a:off x="0" y="0"/>
-                            <a:ext cx="4810796" cy="1333686"/>
+                            <a:ext cx="4289639" cy="4314877"/>
                           </a:xfrm>
                           <a:prstGeom prst="rect">
                             <a:avLst/>
@@ -1061,7 +1185,11 @@
           </w:p>
           <w:p>
             <w:r>
-              <w:t>e. La evidencia del correcto diseño de las páginas HTML usando CSS. Para lo cual, se puede generar fotografías instantáneas (pantallazos).</w:t>
+              <w:lastRenderedPageBreak/>
+              <w:t>Con el código que se aprecia en la captura verificamo</w:t>
+            </w:r>
+            <w:r>
+              <w:t>s que todos los campos contengan información antes de enviarse al controlador.</w:t>
             </w:r>
           </w:p>
           <w:p>
@@ -1070,10 +1198,10 @@
             </w:pPr>
             <w:r>
               <w:drawing>
-                <wp:inline distT="0" distB="0" distL="0" distR="0" wp14:anchorId="105F7B56" wp14:editId="3A0B4B30">
-                  <wp:extent cx="2000529" cy="1076475"/>
-                  <wp:effectExtent l="0" t="0" r="0" b="9525"/>
-                  <wp:docPr id="5" name="Imagen 5"/>
+                <wp:inline distT="0" distB="0" distL="0" distR="0" wp14:anchorId="5676C74B" wp14:editId="25C86B25">
+                  <wp:extent cx="5612130" cy="6641465"/>
+                  <wp:effectExtent l="0" t="0" r="7620" b="6985"/>
+                  <wp:docPr id="24" name="Imagen 24"/>
                   <wp:cNvGraphicFramePr>
                     <a:graphicFrameLocks xmlns:a="http://schemas.openxmlformats.org/drawingml/2006/main" noChangeAspect="1"/>
                   </wp:cNvGraphicFramePr>
@@ -1093,7 +1221,7 @@
                         <pic:spPr>
                           <a:xfrm>
                             <a:off x="0" y="0"/>
-                            <a:ext cx="2000529" cy="1076475"/>
+                            <a:ext cx="5612130" cy="6641465"/>
                           </a:xfrm>
                           <a:prstGeom prst="rect">
                             <a:avLst/>
@@ -1108,12 +1236,269 @@
           </w:p>
           <w:p>
             <w:r>
-              <w:t>f. La evidencia del correcto funcionamiento de cada uno de los puntos requeridos.</w:t>
-            </w:r>
-          </w:p>
-          <w:p>
-            <w:r>
-              <w:t>h. En el informe se debe incluir la información de GitHub (usuario y URL del repositorio de la práctica</w:t>
+              <w:t xml:space="preserve">Con el código que se aprecia en la captura verificamos que </w:t>
+            </w:r>
+            <w:r>
+              <w:t>el campo cedula permita solo 10 dígitos y verificamos a su vez que la cedula cea valida.</w:t>
+            </w:r>
+          </w:p>
+          <w:p>
+            <w:pPr>
+              <w:jc w:val="center"/>
+            </w:pPr>
+            <w:r>
+              <w:lastRenderedPageBreak/>
+              <w:drawing>
+                <wp:inline distT="0" distB="0" distL="0" distR="0" wp14:anchorId="68A02099" wp14:editId="620F714F">
+                  <wp:extent cx="5612130" cy="6732905"/>
+                  <wp:effectExtent l="0" t="0" r="7620" b="0"/>
+                  <wp:docPr id="25" name="Imagen 25"/>
+                  <wp:cNvGraphicFramePr>
+                    <a:graphicFrameLocks xmlns:a="http://schemas.openxmlformats.org/drawingml/2006/main" noChangeAspect="1"/>
+                  </wp:cNvGraphicFramePr>
+                  <a:graphic xmlns:a="http://schemas.openxmlformats.org/drawingml/2006/main">
+                    <a:graphicData uri="http://schemas.openxmlformats.org/drawingml/2006/picture">
+                      <pic:pic xmlns:pic="http://schemas.openxmlformats.org/drawingml/2006/picture">
+                        <pic:nvPicPr>
+                          <pic:cNvPr id="1" name=""/>
+                          <pic:cNvPicPr/>
+                        </pic:nvPicPr>
+                        <pic:blipFill>
+                          <a:blip r:embed="rId22"/>
+                          <a:stretch>
+                            <a:fillRect/>
+                          </a:stretch>
+                        </pic:blipFill>
+                        <pic:spPr>
+                          <a:xfrm>
+                            <a:off x="0" y="0"/>
+                            <a:ext cx="5612130" cy="6732905"/>
+                          </a:xfrm>
+                          <a:prstGeom prst="rect">
+                            <a:avLst/>
+                          </a:prstGeom>
+                        </pic:spPr>
+                      </pic:pic>
+                    </a:graphicData>
+                  </a:graphic>
+                </wp:inline>
+              </w:drawing>
+            </w:r>
+          </w:p>
+          <w:p>
+            <w:r>
+              <w:t xml:space="preserve">Con el código que se aprecia en la captura verificamos que </w:t>
+            </w:r>
+            <w:r>
+              <w:t>los campos como nombre, apellido. Permitan solo letras y a su vez verificamos que ingresen dos nombres y dos apellidos.</w:t>
+            </w:r>
+          </w:p>
+          <w:p>
+            <w:pPr>
+              <w:jc w:val="center"/>
+            </w:pPr>
+          </w:p>
+          <w:p>
+            <w:pPr>
+              <w:jc w:val="center"/>
+            </w:pPr>
+            <w:r>
+              <w:lastRenderedPageBreak/>
+              <w:drawing>
+                <wp:inline distT="0" distB="0" distL="0" distR="0" wp14:anchorId="11BBC430" wp14:editId="6115CBFE">
+                  <wp:extent cx="5612130" cy="2772410"/>
+                  <wp:effectExtent l="0" t="0" r="7620" b="8890"/>
+                  <wp:docPr id="26" name="Imagen 26"/>
+                  <wp:cNvGraphicFramePr>
+                    <a:graphicFrameLocks xmlns:a="http://schemas.openxmlformats.org/drawingml/2006/main" noChangeAspect="1"/>
+                  </wp:cNvGraphicFramePr>
+                  <a:graphic xmlns:a="http://schemas.openxmlformats.org/drawingml/2006/main">
+                    <a:graphicData uri="http://schemas.openxmlformats.org/drawingml/2006/picture">
+                      <pic:pic xmlns:pic="http://schemas.openxmlformats.org/drawingml/2006/picture">
+                        <pic:nvPicPr>
+                          <pic:cNvPr id="1" name=""/>
+                          <pic:cNvPicPr/>
+                        </pic:nvPicPr>
+                        <pic:blipFill rotWithShape="1">
+                          <a:blip r:embed="rId23"/>
+                          <a:srcRect t="50756"/>
+                          <a:stretch/>
+                        </pic:blipFill>
+                        <pic:spPr bwMode="auto">
+                          <a:xfrm>
+                            <a:off x="0" y="0"/>
+                            <a:ext cx="5612130" cy="2772410"/>
+                          </a:xfrm>
+                          <a:prstGeom prst="rect">
+                            <a:avLst/>
+                          </a:prstGeom>
+                          <a:ln>
+                            <a:noFill/>
+                          </a:ln>
+                          <a:extLst>
+                            <a:ext uri="{53640926-AAD7-44D8-BBD7-CCE9431645EC}">
+                              <a14:shadowObscured xmlns:a14="http://schemas.microsoft.com/office/drawing/2010/main"/>
+                            </a:ext>
+                          </a:extLst>
+                        </pic:spPr>
+                      </pic:pic>
+                    </a:graphicData>
+                  </a:graphic>
+                </wp:inline>
+              </w:drawing>
+            </w:r>
+          </w:p>
+          <w:p>
+            <w:r>
+              <w:t>Con el código que se aprecia en la captura verificamos qu</w:t>
+            </w:r>
+            <w:r>
+              <w:t>e el campo correo solo permita dos tipos de dominios: est.ups.edu.ec, ups.edu.ec.</w:t>
+            </w:r>
+          </w:p>
+          <w:p>
+            <w:pPr>
+              <w:jc w:val="center"/>
+            </w:pPr>
+            <w:r>
+              <w:drawing>
+                <wp:inline distT="0" distB="0" distL="0" distR="0" wp14:anchorId="5F273453" wp14:editId="41C30C62">
+                  <wp:extent cx="4904773" cy="1781175"/>
+                  <wp:effectExtent l="0" t="0" r="0" b="0"/>
+                  <wp:docPr id="27" name="Imagen 27"/>
+                  <wp:cNvGraphicFramePr>
+                    <a:graphicFrameLocks xmlns:a="http://schemas.openxmlformats.org/drawingml/2006/main" noChangeAspect="1"/>
+                  </wp:cNvGraphicFramePr>
+                  <a:graphic xmlns:a="http://schemas.openxmlformats.org/drawingml/2006/main">
+                    <a:graphicData uri="http://schemas.openxmlformats.org/drawingml/2006/picture">
+                      <pic:pic xmlns:pic="http://schemas.openxmlformats.org/drawingml/2006/picture">
+                        <pic:nvPicPr>
+                          <pic:cNvPr id="1" name=""/>
+                          <pic:cNvPicPr/>
+                        </pic:nvPicPr>
+                        <pic:blipFill rotWithShape="1">
+                          <a:blip r:embed="rId24"/>
+                          <a:srcRect b="54699"/>
+                          <a:stretch/>
+                        </pic:blipFill>
+                        <pic:spPr bwMode="auto">
+                          <a:xfrm>
+                            <a:off x="0" y="0"/>
+                            <a:ext cx="4910201" cy="1783146"/>
+                          </a:xfrm>
+                          <a:prstGeom prst="rect">
+                            <a:avLst/>
+                          </a:prstGeom>
+                          <a:ln>
+                            <a:noFill/>
+                          </a:ln>
+                          <a:extLst>
+                            <a:ext uri="{53640926-AAD7-44D8-BBD7-CCE9431645EC}">
+                              <a14:shadowObscured xmlns:a14="http://schemas.microsoft.com/office/drawing/2010/main"/>
+                            </a:ext>
+                          </a:extLst>
+                        </pic:spPr>
+                      </pic:pic>
+                    </a:graphicData>
+                  </a:graphic>
+                </wp:inline>
+              </w:drawing>
+            </w:r>
+          </w:p>
+          <w:p>
+            <w:pPr>
+              <w:jc w:val="center"/>
+            </w:pPr>
+            <w:r>
+              <w:drawing>
+                <wp:inline distT="0" distB="0" distL="0" distR="0" wp14:anchorId="2D6561D8" wp14:editId="26921608">
+                  <wp:extent cx="4904773" cy="1988820"/>
+                  <wp:effectExtent l="0" t="0" r="0" b="0"/>
+                  <wp:docPr id="29" name="Imagen 29"/>
+                  <wp:cNvGraphicFramePr>
+                    <a:graphicFrameLocks xmlns:a="http://schemas.openxmlformats.org/drawingml/2006/main" noChangeAspect="1"/>
+                  </wp:cNvGraphicFramePr>
+                  <a:graphic xmlns:a="http://schemas.openxmlformats.org/drawingml/2006/main">
+                    <a:graphicData uri="http://schemas.openxmlformats.org/drawingml/2006/picture">
+                      <pic:pic xmlns:pic="http://schemas.openxmlformats.org/drawingml/2006/picture">
+                        <pic:nvPicPr>
+                          <pic:cNvPr id="1" name=""/>
+                          <pic:cNvPicPr/>
+                        </pic:nvPicPr>
+                        <pic:blipFill rotWithShape="1">
+                          <a:blip r:embed="rId24"/>
+                          <a:srcRect t="49419"/>
+                          <a:stretch/>
+                        </pic:blipFill>
+                        <pic:spPr bwMode="auto">
+                          <a:xfrm>
+                            <a:off x="0" y="0"/>
+                            <a:ext cx="4910201" cy="1991021"/>
+                          </a:xfrm>
+                          <a:prstGeom prst="rect">
+                            <a:avLst/>
+                          </a:prstGeom>
+                          <a:ln>
+                            <a:noFill/>
+                          </a:ln>
+                          <a:extLst>
+                            <a:ext uri="{53640926-AAD7-44D8-BBD7-CCE9431645EC}">
+                              <a14:shadowObscured xmlns:a14="http://schemas.microsoft.com/office/drawing/2010/main"/>
+                            </a:ext>
+                          </a:extLst>
+                        </pic:spPr>
+                      </pic:pic>
+                    </a:graphicData>
+                  </a:graphic>
+                </wp:inline>
+              </w:drawing>
+            </w:r>
+          </w:p>
+          <w:p>
+            <w:r>
+              <w:t xml:space="preserve">Con el código que se aprecia en la captura verificamos </w:t>
+            </w:r>
+            <w:r>
+              <w:t>que realmente se escoja una opción en el rol de usuario, como también en el tipo de teléfono (celular, convencional).</w:t>
+            </w:r>
+          </w:p>
+          <w:p/>
+          <w:p>
+            <w:r>
+              <w:t xml:space="preserve">Con el código que se aprecia en la captura verificamos que </w:t>
+            </w:r>
+            <w:r>
+              <w:t xml:space="preserve">la contraseña ya que se tiene que poner con signos como: mayúsculas, </w:t>
+            </w:r>
+            <w:r>
+              <w:t>minúsculas,</w:t>
+            </w:r>
+            <w:r>
+              <w:t xml:space="preserve"> @</w:t>
+            </w:r>
+            <w:r>
+              <w:t>r_h$</w:t>
+            </w:r>
+            <w:r>
+              <w:t>.</w:t>
+            </w:r>
+          </w:p>
+          <w:p/>
+          <w:p>
+            <w:r>
+              <w:t>f</w:t>
+            </w:r>
+            <w:r>
+              <w:t>. La evidencia del correcto funcionamiento de cada uno de los puntos requeridos.</w:t>
+            </w:r>
+          </w:p>
+          <w:p/>
+          <w:p>
+            <w:r>
+              <w:t>g</w:t>
+            </w:r>
+            <w:r>
+              <w:t>. En el informe se debe incluir la información de GitHub (usuario y URL del repositorio de la práctica</w:t>
             </w:r>
           </w:p>
           <w:p>
@@ -1132,14 +1517,74 @@
           <w:p>
             <w:pPr>
               <w:rPr>
-                <w:lang w:val="es-US"/>
-              </w:rPr>
-            </w:pPr>
-            <w:r>
-              <w:rPr>
-                <w:lang w:val="es-US"/>
-              </w:rPr>
-              <w:t>Url: https://github.com/WillanMendieta/Practica01-Agenda-Telefonica-en-PHP.git</w:t>
+                <w:lang w:val="en-US"/>
+              </w:rPr>
+            </w:pPr>
+            <w:r>
+              <w:rPr>
+                <w:lang w:val="en-US"/>
+              </w:rPr>
+              <w:t xml:space="preserve">Url: </w:t>
+            </w:r>
+            <w:hyperlink r:id="rId25" w:history="1">
+              <w:r>
+                <w:rPr>
+                  <w:rStyle w:val="Hipervnculo"/>
+                  <w:lang w:val="en-US"/>
+                </w:rPr>
+                <w:t>https://github.com/WillanMendieta/Practica01-Agenda-Telefonica-en-PHP.git</w:t>
+              </w:r>
+            </w:hyperlink>
+          </w:p>
+          <w:p>
+            <w:r>
+              <w:t xml:space="preserve">h.  </w:t>
+            </w:r>
+            <w:r>
+              <w:t>Realizar un commit y push por cada requerimiento de los puntos antes descritos.</w:t>
+            </w:r>
+          </w:p>
+          <w:p>
+            <w:pPr>
+              <w:jc w:val="center"/>
+            </w:pPr>
+            <w:r>
+              <w:lastRenderedPageBreak/>
+              <w:drawing>
+                <wp:inline distT="0" distB="0" distL="0" distR="0" wp14:anchorId="7409335B" wp14:editId="4F8760BF">
+                  <wp:extent cx="4000500" cy="7147774"/>
+                  <wp:effectExtent l="0" t="0" r="0" b="0"/>
+                  <wp:docPr id="28" name="Imagen 28"/>
+                  <wp:cNvGraphicFramePr>
+                    <a:graphicFrameLocks xmlns:a="http://schemas.openxmlformats.org/drawingml/2006/main" noChangeAspect="1"/>
+                  </wp:cNvGraphicFramePr>
+                  <a:graphic xmlns:a="http://schemas.openxmlformats.org/drawingml/2006/main">
+                    <a:graphicData uri="http://schemas.openxmlformats.org/drawingml/2006/picture">
+                      <pic:pic xmlns:pic="http://schemas.openxmlformats.org/drawingml/2006/picture">
+                        <pic:nvPicPr>
+                          <pic:cNvPr id="1" name=""/>
+                          <pic:cNvPicPr/>
+                        </pic:nvPicPr>
+                        <pic:blipFill>
+                          <a:blip r:embed="rId26"/>
+                          <a:stretch>
+                            <a:fillRect/>
+                          </a:stretch>
+                        </pic:blipFill>
+                        <pic:spPr>
+                          <a:xfrm>
+                            <a:off x="0" y="0"/>
+                            <a:ext cx="4009558" cy="7163957"/>
+                          </a:xfrm>
+                          <a:prstGeom prst="rect">
+                            <a:avLst/>
+                          </a:prstGeom>
+                        </pic:spPr>
+                      </pic:pic>
+                    </a:graphicData>
+                  </a:graphic>
+                </wp:inline>
+              </w:drawing>
             </w:r>
           </w:p>
         </w:tc>
@@ -1158,7 +1603,6 @@
             <w:pPr>
               <w:jc w:val="left"/>
               <w:rPr>
-                <w:b/>
                 <w:sz w:val="20"/>
                 <w:szCs w:val="20"/>
               </w:rPr>
@@ -1178,6 +1622,48 @@
                 <w:szCs w:val="20"/>
               </w:rPr>
               <w:t>:</w:t>
+            </w:r>
+          </w:p>
+          <w:p>
+            <w:pPr>
+              <w:jc w:val="left"/>
+              <w:rPr>
+                <w:b/>
+                <w:sz w:val="20"/>
+                <w:szCs w:val="20"/>
+              </w:rPr>
+            </w:pPr>
+            <w:r>
+              <w:rPr>
+                <w:b/>
+                <w:sz w:val="20"/>
+                <w:szCs w:val="20"/>
+              </w:rPr>
+              <w:t xml:space="preserve">En esta practica se </w:t>
+            </w:r>
+            <w:r>
+              <w:rPr>
+                <w:b/>
+                <w:sz w:val="20"/>
+                <w:szCs w:val="20"/>
+              </w:rPr>
+              <w:t>aprendió</w:t>
+            </w:r>
+            <w:r>
+              <w:rPr>
+                <w:b/>
+                <w:sz w:val="20"/>
+                <w:szCs w:val="20"/>
+              </w:rPr>
+              <w:t xml:space="preserve"> a utilizar de mejor manera la conectividad de</w:t>
+            </w:r>
+            <w:r>
+              <w:rPr>
+                <w:b/>
+                <w:sz w:val="20"/>
+                <w:szCs w:val="20"/>
+              </w:rPr>
+              <w:t xml:space="preserve"> la página web con la base de datos, la cual nos va a ayudar a tener un mejor manejo de herramientas en nuestra vida ya como profesionales.</w:t>
             </w:r>
           </w:p>
         </w:tc>
@@ -1308,16 +1794,16 @@
             <v:path o:extrusionok="f" gradientshapeok="t" o:connecttype="rect"/>
             <o:lock v:ext="edit" aspectratio="t"/>
           </v:shapetype>
-          <v:shape id="_x0000_i1025" type="#_x0000_t75" style="width:174.7pt;height:60.1pt">
-            <v:imagedata r:id="rId22" o:title="Firma"/>
+          <v:shape id="_x0000_i1025" type="#_x0000_t75" style="width:174.75pt;height:60pt">
+            <v:imagedata r:id="rId27" o:title="Firma"/>
           </v:shape>
         </w:pict>
       </w:r>
     </w:p>
     <w:p/>
     <w:sectPr>
-      <w:headerReference w:type="default" r:id="rId23"/>
-      <w:footerReference w:type="default" r:id="rId24"/>
+      <w:headerReference w:type="default" r:id="rId28"/>
+      <w:footerReference w:type="default" r:id="rId29"/>
       <w:pgSz w:w="12240" w:h="15840"/>
       <w:pgMar w:top="1417" w:right="1701" w:bottom="709" w:left="1701" w:header="708" w:footer="708" w:gutter="0"/>
       <w:cols w:space="708"/>
@@ -1733,6 +2219,184 @@
 <file path=word/numbering.xml><?xml version="1.0" encoding="utf-8"?>
 <w:numbering xmlns:wpc="http://schemas.microsoft.com/office/word/2010/wordprocessingCanvas" xmlns:cx="http://schemas.microsoft.com/office/drawing/2014/chartex" xmlns:cx1="http://schemas.microsoft.com/office/drawing/2015/9/8/chartex" xmlns:cx2="http://schemas.microsoft.com/office/drawing/2015/10/21/chartex" xmlns:cx3="http://schemas.microsoft.com/office/drawing/2016/5/9/chartex" xmlns:cx4="http://schemas.microsoft.com/office/drawing/2016/5/10/chartex" xmlns:cx5="http://schemas.microsoft.com/office/drawing/2016/5/11/chartex" xmlns:cx6="http://schemas.microsoft.com/office/drawing/2016/5/12/chartex" xmlns:cx7="http://schemas.microsoft.com/office/drawing/2016/5/13/chartex" xmlns:cx8="http://schemas.microsoft.com/office/drawing/2016/5/14/chartex" xmlns:mc="http://schemas.openxmlformats.org/markup-compatibility/2006" xmlns:aink="http://schemas.microsoft.com/office/drawing/2016/ink" xmlns:am3d="http://schemas.microsoft.com/office/drawing/2017/model3d" xmlns:o="urn:schemas-microsoft-com:office:office" xmlns:r="http://schemas.openxmlformats.org/officeDocument/2006/relationships" xmlns:m="http://schemas.openxmlformats.org/officeDocument/2006/math" xmlns:v="urn:schemas-microsoft-com:vml" xmlns:wp14="http://schemas.microsoft.com/office/word/2010/wordprocessingDrawing" xmlns:wp="http://schemas.openxmlformats.org/drawingml/2006/wordprocessingDrawing" xmlns:w10="urn:schemas-microsoft-com:office:word" xmlns:w="http://schemas.openxmlformats.org/wordprocessingml/2006/main" xmlns:w14="http://schemas.microsoft.com/office/word/2010/wordml" xmlns:w15="http://schemas.microsoft.com/office/word/2012/wordml" xmlns:w16cex="http://schemas.microsoft.com/office/word/2018/wordml/cex" xmlns:w16cid="http://schemas.microsoft.com/office/word/2016/wordml/cid" xmlns:w16="http://schemas.microsoft.com/office/word/2018/wordml" xmlns:w16sdtdh="http://schemas.microsoft.com/office/word/2020/wordml/sdtdatahash" xmlns:w16se="http://schemas.microsoft.com/office/word/2015/wordml/symex" xmlns:wpg="http://schemas.microsoft.com/office/word/2010/wordprocessingGroup" xmlns:wpi="http://schemas.microsoft.com/office/word/2010/wordprocessingInk" xmlns:wne="http://schemas.microsoft.com/office/word/2006/wordml" xmlns:wps="http://schemas.microsoft.com/office/word/2010/wordprocessingShape" mc:Ignorable="w14 w15 w16se w16cid w16 w16cex w16sdtdh wp14">
   <w:abstractNum w:abstractNumId="0" w15:restartNumberingAfterBreak="0">
+    <w:nsid w:val="4E8E661D"/>
+    <w:multiLevelType w:val="hybridMultilevel"/>
+    <w:tmpl w:val="DA8266A8"/>
+    <w:lvl w:ilvl="0" w:tplc="8F620D84">
+      <w:start w:val="1"/>
+      <w:numFmt w:val="upperRoman"/>
+      <w:lvlText w:val="%1."/>
+      <w:lvlJc w:val="left"/>
+      <w:pPr>
+        <w:ind w:left="1080" w:hanging="720"/>
+      </w:pPr>
+      <w:rPr>
+        <w:rFonts w:hint="default"/>
+      </w:rPr>
+    </w:lvl>
+    <w:lvl w:ilvl="1" w:tplc="540A0019" w:tentative="1">
+      <w:start w:val="1"/>
+      <w:numFmt w:val="lowerLetter"/>
+      <w:lvlText w:val="%2."/>
+      <w:lvlJc w:val="left"/>
+      <w:pPr>
+        <w:ind w:left="1440" w:hanging="360"/>
+      </w:pPr>
+    </w:lvl>
+    <w:lvl w:ilvl="2" w:tplc="540A001B" w:tentative="1">
+      <w:start w:val="1"/>
+      <w:numFmt w:val="lowerRoman"/>
+      <w:lvlText w:val="%3."/>
+      <w:lvlJc w:val="right"/>
+      <w:pPr>
+        <w:ind w:left="2160" w:hanging="180"/>
+      </w:pPr>
+    </w:lvl>
+    <w:lvl w:ilvl="3" w:tplc="540A000F" w:tentative="1">
+      <w:start w:val="1"/>
+      <w:numFmt w:val="decimal"/>
+      <w:lvlText w:val="%4."/>
+      <w:lvlJc w:val="left"/>
+      <w:pPr>
+        <w:ind w:left="2880" w:hanging="360"/>
+      </w:pPr>
+    </w:lvl>
+    <w:lvl w:ilvl="4" w:tplc="540A0019" w:tentative="1">
+      <w:start w:val="1"/>
+      <w:numFmt w:val="lowerLetter"/>
+      <w:lvlText w:val="%5."/>
+      <w:lvlJc w:val="left"/>
+      <w:pPr>
+        <w:ind w:left="3600" w:hanging="360"/>
+      </w:pPr>
+    </w:lvl>
+    <w:lvl w:ilvl="5" w:tplc="540A001B" w:tentative="1">
+      <w:start w:val="1"/>
+      <w:numFmt w:val="lowerRoman"/>
+      <w:lvlText w:val="%6."/>
+      <w:lvlJc w:val="right"/>
+      <w:pPr>
+        <w:ind w:left="4320" w:hanging="180"/>
+      </w:pPr>
+    </w:lvl>
+    <w:lvl w:ilvl="6" w:tplc="540A000F" w:tentative="1">
+      <w:start w:val="1"/>
+      <w:numFmt w:val="decimal"/>
+      <w:lvlText w:val="%7."/>
+      <w:lvlJc w:val="left"/>
+      <w:pPr>
+        <w:ind w:left="5040" w:hanging="360"/>
+      </w:pPr>
+    </w:lvl>
+    <w:lvl w:ilvl="7" w:tplc="540A0019" w:tentative="1">
+      <w:start w:val="1"/>
+      <w:numFmt w:val="lowerLetter"/>
+      <w:lvlText w:val="%8."/>
+      <w:lvlJc w:val="left"/>
+      <w:pPr>
+        <w:ind w:left="5760" w:hanging="360"/>
+      </w:pPr>
+    </w:lvl>
+    <w:lvl w:ilvl="8" w:tplc="540A001B" w:tentative="1">
+      <w:start w:val="1"/>
+      <w:numFmt w:val="lowerRoman"/>
+      <w:lvlText w:val="%9."/>
+      <w:lvlJc w:val="right"/>
+      <w:pPr>
+        <w:ind w:left="6480" w:hanging="180"/>
+      </w:pPr>
+    </w:lvl>
+  </w:abstractNum>
+  <w:abstractNum w:abstractNumId="1" w15:restartNumberingAfterBreak="0">
+    <w:nsid w:val="613324E5"/>
+    <w:multiLevelType w:val="hybridMultilevel"/>
+    <w:tmpl w:val="027EFAAA"/>
+    <w:lvl w:ilvl="0" w:tplc="E4E0FF34">
+      <w:start w:val="1"/>
+      <w:numFmt w:val="upperRoman"/>
+      <w:lvlText w:val="%1."/>
+      <w:lvlJc w:val="left"/>
+      <w:pPr>
+        <w:ind w:left="1080" w:hanging="720"/>
+      </w:pPr>
+      <w:rPr>
+        <w:rFonts w:hint="default"/>
+      </w:rPr>
+    </w:lvl>
+    <w:lvl w:ilvl="1" w:tplc="540A0019" w:tentative="1">
+      <w:start w:val="1"/>
+      <w:numFmt w:val="lowerLetter"/>
+      <w:lvlText w:val="%2."/>
+      <w:lvlJc w:val="left"/>
+      <w:pPr>
+        <w:ind w:left="1440" w:hanging="360"/>
+      </w:pPr>
+    </w:lvl>
+    <w:lvl w:ilvl="2" w:tplc="540A001B" w:tentative="1">
+      <w:start w:val="1"/>
+      <w:numFmt w:val="lowerRoman"/>
+      <w:lvlText w:val="%3."/>
+      <w:lvlJc w:val="right"/>
+      <w:pPr>
+        <w:ind w:left="2160" w:hanging="180"/>
+      </w:pPr>
+    </w:lvl>
+    <w:lvl w:ilvl="3" w:tplc="540A000F" w:tentative="1">
+      <w:start w:val="1"/>
+      <w:numFmt w:val="decimal"/>
+      <w:lvlText w:val="%4."/>
+      <w:lvlJc w:val="left"/>
+      <w:pPr>
+        <w:ind w:left="2880" w:hanging="360"/>
+      </w:pPr>
+    </w:lvl>
+    <w:lvl w:ilvl="4" w:tplc="540A0019" w:tentative="1">
+      <w:start w:val="1"/>
+      <w:numFmt w:val="lowerLetter"/>
+      <w:lvlText w:val="%5."/>
+      <w:lvlJc w:val="left"/>
+      <w:pPr>
+        <w:ind w:left="3600" w:hanging="360"/>
+      </w:pPr>
+    </w:lvl>
+    <w:lvl w:ilvl="5" w:tplc="540A001B" w:tentative="1">
+      <w:start w:val="1"/>
+      <w:numFmt w:val="lowerRoman"/>
+      <w:lvlText w:val="%6."/>
+      <w:lvlJc w:val="right"/>
+      <w:pPr>
+        <w:ind w:left="4320" w:hanging="180"/>
+      </w:pPr>
+    </w:lvl>
+    <w:lvl w:ilvl="6" w:tplc="540A000F" w:tentative="1">
+      <w:start w:val="1"/>
+      <w:numFmt w:val="decimal"/>
+      <w:lvlText w:val="%7."/>
+      <w:lvlJc w:val="left"/>
+      <w:pPr>
+        <w:ind w:left="5040" w:hanging="360"/>
+      </w:pPr>
+    </w:lvl>
+    <w:lvl w:ilvl="7" w:tplc="540A0019" w:tentative="1">
+      <w:start w:val="1"/>
+      <w:numFmt w:val="lowerLetter"/>
+      <w:lvlText w:val="%8."/>
+      <w:lvlJc w:val="left"/>
+      <w:pPr>
+        <w:ind w:left="5760" w:hanging="360"/>
+      </w:pPr>
+    </w:lvl>
+    <w:lvl w:ilvl="8" w:tplc="540A001B" w:tentative="1">
+      <w:start w:val="1"/>
+      <w:numFmt w:val="lowerRoman"/>
+      <w:lvlText w:val="%9."/>
+      <w:lvlJc w:val="right"/>
+      <w:pPr>
+        <w:ind w:left="6480" w:hanging="180"/>
+      </w:pPr>
+    </w:lvl>
+  </w:abstractNum>
+  <w:abstractNum w:abstractNumId="2" w15:restartNumberingAfterBreak="0">
     <w:nsid w:val="74582F33"/>
     <w:multiLevelType w:val="hybridMultilevel"/>
     <w:tmpl w:val="D488ED8E"/>
@@ -1846,7 +2510,13 @@
     </w:lvl>
   </w:abstractNum>
   <w:num w:numId="1">
+    <w:abstractNumId w:val="2"/>
+  </w:num>
+  <w:num w:numId="2">
     <w:abstractNumId w:val="0"/>
+  </w:num>
+  <w:num w:numId="3">
+    <w:abstractNumId w:val="1"/>
   </w:num>
 </w:numbering>
 </file>
@@ -2444,6 +3114,29 @@
       <w:lang w:val="es-EC"/>
     </w:rPr>
   </w:style>
+  <w:style w:type="character" w:styleId="Hipervnculo">
+    <w:name w:val="Hyperlink"/>
+    <w:basedOn w:val="Fuentedeprrafopredeter"/>
+    <w:uiPriority w:val="99"/>
+    <w:unhideWhenUsed/>
+    <w:rsid w:val="00C67C71"/>
+    <w:rPr>
+      <w:color w:val="0563C1" w:themeColor="hyperlink"/>
+      <w:u w:val="single"/>
+    </w:rPr>
+  </w:style>
+  <w:style w:type="character" w:styleId="Mencinsinresolver">
+    <w:name w:val="Unresolved Mention"/>
+    <w:basedOn w:val="Fuentedeprrafopredeter"/>
+    <w:uiPriority w:val="99"/>
+    <w:semiHidden/>
+    <w:unhideWhenUsed/>
+    <w:rsid w:val="00C67C71"/>
+    <w:rPr>
+      <w:color w:val="605E5C"/>
+      <w:shd w:val="clear" w:color="auto" w:fill="E1DFDD"/>
+    </w:rPr>
+  </w:style>
 </w:styles>
 </file>
 

</xml_diff>